<commit_message>
Add privacy polity and fix project headers. Update resume.
</commit_message>
<xml_diff>
--- a/assets/files/KevinBroh-KahnResume.docx
+++ b/assets/files/KevinBroh-KahnResume.docx
@@ -1,6 +1,6 @@
 
 <file path=word/document.xml><?xml version="1.0" encoding="utf-8"?>
-<w:document xmlns:wpc="http://schemas.microsoft.com/office/word/2010/wordprocessingCanvas" xmlns:cx="http://schemas.microsoft.com/office/drawing/2014/chartex" xmlns:cx1="http://schemas.microsoft.com/office/drawing/2015/9/8/chartex" xmlns:mc="http://schemas.openxmlformats.org/markup-compatibility/2006" xmlns:o="urn:schemas-microsoft-com:office:office" xmlns:r="http://schemas.openxmlformats.org/officeDocument/2006/relationships" xmlns:m="http://schemas.openxmlformats.org/officeDocument/2006/math" xmlns:v="urn:schemas-microsoft-com:vml" xmlns:wp14="http://schemas.microsoft.com/office/word/2010/wordprocessingDrawing" xmlns:wp="http://schemas.openxmlformats.org/drawingml/2006/wordprocessingDrawing" xmlns:w10="urn:schemas-microsoft-com:office:word" xmlns:w="http://schemas.openxmlformats.org/wordprocessingml/2006/main" xmlns:w14="http://schemas.microsoft.com/office/word/2010/wordml" xmlns:w15="http://schemas.microsoft.com/office/word/2012/wordml" xmlns:w16se="http://schemas.microsoft.com/office/word/2015/wordml/symex" xmlns:wpg="http://schemas.microsoft.com/office/word/2010/wordprocessingGroup" xmlns:wpi="http://schemas.microsoft.com/office/word/2010/wordprocessingInk" xmlns:wne="http://schemas.microsoft.com/office/word/2006/wordml" xmlns:wps="http://schemas.microsoft.com/office/word/2010/wordprocessingShape" mc:Ignorable="w14 w15 w16se wp14">
+<w:document xmlns:wpc="http://schemas.microsoft.com/office/word/2010/wordprocessingCanvas" xmlns:cx="http://schemas.microsoft.com/office/drawing/2014/chartex" xmlns:cx1="http://schemas.microsoft.com/office/drawing/2015/9/8/chartex" xmlns:cx2="http://schemas.microsoft.com/office/drawing/2015/10/21/chartex" xmlns:cx3="http://schemas.microsoft.com/office/drawing/2016/5/9/chartex" xmlns:cx4="http://schemas.microsoft.com/office/drawing/2016/5/10/chartex" xmlns:cx5="http://schemas.microsoft.com/office/drawing/2016/5/11/chartex" xmlns:mc="http://schemas.openxmlformats.org/markup-compatibility/2006" xmlns:o="urn:schemas-microsoft-com:office:office" xmlns:r="http://schemas.openxmlformats.org/officeDocument/2006/relationships" xmlns:m="http://schemas.openxmlformats.org/officeDocument/2006/math" xmlns:v="urn:schemas-microsoft-com:vml" xmlns:wp14="http://schemas.microsoft.com/office/word/2010/wordprocessingDrawing" xmlns:wp="http://schemas.openxmlformats.org/drawingml/2006/wordprocessingDrawing" xmlns:w10="urn:schemas-microsoft-com:office:word" xmlns:w="http://schemas.openxmlformats.org/wordprocessingml/2006/main" xmlns:w14="http://schemas.microsoft.com/office/word/2010/wordml" xmlns:w15="http://schemas.microsoft.com/office/word/2012/wordml" xmlns:w16se="http://schemas.microsoft.com/office/word/2015/wordml/symex" xmlns:wpg="http://schemas.microsoft.com/office/word/2010/wordprocessingGroup" xmlns:wpi="http://schemas.microsoft.com/office/word/2010/wordprocessingInk" xmlns:wne="http://schemas.microsoft.com/office/word/2006/wordml" xmlns:wps="http://schemas.microsoft.com/office/word/2010/wordprocessingShape" mc:Ignorable="w14 w15 w16se wp14">
   <w:body>
     <w:p>
       <w:pPr>
@@ -65,27 +65,7 @@
             <w:sz w:val="20"/>
             <w:szCs w:val="20"/>
           </w:rPr>
-          <w:t>kevin@br</w:t>
-        </w:r>
-        <w:r>
-          <w:rPr>
-            <w:rStyle w:val="InternetLink"/>
-            <w:rFonts w:ascii="Times New Roman" w:hAnsi="Times New Roman" w:cs="Times New Roman"/>
-            <w:color w:val="4472C4" w:themeColor="accent5"/>
-            <w:sz w:val="20"/>
-            <w:szCs w:val="20"/>
-          </w:rPr>
-          <w:t>o</w:t>
-        </w:r>
-        <w:r>
-          <w:rPr>
-            <w:rStyle w:val="InternetLink"/>
-            <w:rFonts w:ascii="Times New Roman" w:hAnsi="Times New Roman" w:cs="Times New Roman"/>
-            <w:color w:val="4472C4" w:themeColor="accent5"/>
-            <w:sz w:val="20"/>
-            <w:szCs w:val="20"/>
-          </w:rPr>
-          <w:t>h-kahn.com</w:t>
+          <w:t>kevin@broh-kahn.com</w:t>
         </w:r>
       </w:hyperlink>
     </w:p>
@@ -147,8 +127,6 @@
         </w:rPr>
         <w:t>Evanston, IL</w:t>
       </w:r>
-      <w:bookmarkStart w:id="0" w:name="_GoBack"/>
-      <w:bookmarkEnd w:id="0"/>
     </w:p>
     <w:p>
       <w:pPr>
@@ -268,24 +246,8 @@
         </w:numPr>
         <w:spacing w:after="0" w:line="240" w:lineRule="auto"/>
       </w:pPr>
-      <w:r>
-        <w:rPr>
-          <w:rFonts w:ascii="Times New Roman" w:hAnsi="Times New Roman" w:cs="Times New Roman"/>
-          <w:sz w:val="20"/>
-          <w:szCs w:val="20"/>
-        </w:rPr>
-        <w:t>Created website for converting JSON file to SQLite database and displaying parsed data for single recipe</w:t>
-      </w:r>
-    </w:p>
-    <w:p>
-      <w:pPr>
-        <w:pStyle w:val="ListParagraph"/>
-        <w:numPr>
-          <w:ilvl w:val="0"/>
-          <w:numId w:val="12"/>
-        </w:numPr>
-        <w:spacing w:after="0" w:line="240" w:lineRule="auto"/>
-      </w:pPr>
+      <w:bookmarkStart w:id="0" w:name="_GoBack"/>
+      <w:bookmarkEnd w:id="0"/>
       <w:r>
         <w:rPr>
           <w:rFonts w:ascii="Times New Roman" w:hAnsi="Times New Roman" w:cs="Times New Roman"/>
@@ -419,9 +381,18 @@
           <w:sz w:val="20"/>
           <w:szCs w:val="20"/>
         </w:rPr>
-        <w:t>Whereoware</w:t>
+        <w:t>ClearOne</w:t>
       </w:r>
       <w:proofErr w:type="spellEnd"/>
+      <w:r>
+        <w:rPr>
+          <w:rFonts w:ascii="Times New Roman" w:hAnsi="Times New Roman" w:cs="Times New Roman"/>
+          <w:b/>
+          <w:sz w:val="20"/>
+          <w:szCs w:val="20"/>
+        </w:rPr>
+        <w:t xml:space="preserve"> Advantage</w:t>
+      </w:r>
       <w:r>
         <w:rPr>
           <w:rFonts w:ascii="Times New Roman" w:hAnsi="Times New Roman" w:cs="Times New Roman"/>
@@ -438,7 +409,31 @@
           <w:sz w:val="20"/>
           <w:szCs w:val="20"/>
         </w:rPr>
-        <w:t xml:space="preserve"> Chantilly, VA</w:t>
+        <w:t xml:space="preserve"> </w:t>
+      </w:r>
+      <w:r>
+        <w:rPr>
+          <w:rFonts w:ascii="Times New Roman" w:hAnsi="Times New Roman" w:cs="Times New Roman"/>
+          <w:sz w:val="20"/>
+          <w:szCs w:val="20"/>
+        </w:rPr>
+        <w:t>Baltimore</w:t>
+      </w:r>
+      <w:r>
+        <w:rPr>
+          <w:rFonts w:ascii="Times New Roman" w:hAnsi="Times New Roman" w:cs="Times New Roman"/>
+          <w:sz w:val="20"/>
+          <w:szCs w:val="20"/>
+        </w:rPr>
+        <w:t xml:space="preserve">, </w:t>
+      </w:r>
+      <w:r>
+        <w:rPr>
+          <w:rFonts w:ascii="Times New Roman" w:hAnsi="Times New Roman" w:cs="Times New Roman"/>
+          <w:sz w:val="20"/>
+          <w:szCs w:val="20"/>
+        </w:rPr>
+        <w:t>MD</w:t>
       </w:r>
       <w:r>
         <w:rPr>
@@ -447,7 +442,30 @@
           <w:szCs w:val="20"/>
         </w:rPr>
         <w:tab/>
-        <w:t>June 2015 – September 2015</w:t>
+      </w:r>
+      <w:r>
+        <w:rPr>
+          <w:rFonts w:ascii="Times New Roman" w:hAnsi="Times New Roman" w:cs="Times New Roman"/>
+          <w:sz w:val="20"/>
+          <w:szCs w:val="20"/>
+        </w:rPr>
+        <w:t>May 2016</w:t>
+      </w:r>
+      <w:r>
+        <w:rPr>
+          <w:rFonts w:ascii="Times New Roman" w:hAnsi="Times New Roman" w:cs="Times New Roman"/>
+          <w:sz w:val="20"/>
+          <w:szCs w:val="20"/>
+        </w:rPr>
+        <w:t xml:space="preserve"> – </w:t>
+      </w:r>
+      <w:r>
+        <w:rPr>
+          <w:rFonts w:ascii="Times New Roman" w:hAnsi="Times New Roman" w:cs="Times New Roman"/>
+          <w:sz w:val="20"/>
+          <w:szCs w:val="20"/>
+        </w:rPr>
+        <w:t>Present</w:t>
       </w:r>
     </w:p>
     <w:p>
@@ -481,14 +499,19 @@
           <w:numId w:val="11"/>
         </w:numPr>
         <w:spacing w:after="0" w:line="240" w:lineRule="auto"/>
-      </w:pPr>
-      <w:r>
-        <w:rPr>
-          <w:rFonts w:ascii="Times New Roman" w:hAnsi="Times New Roman" w:cs="Times New Roman"/>
-          <w:sz w:val="20"/>
-          <w:szCs w:val="20"/>
-        </w:rPr>
-        <w:t>Developed and implemented responsive front-end designs for various CMS websites</w:t>
+        <w:rPr>
+          <w:rFonts w:ascii="Times New Roman" w:hAnsi="Times New Roman" w:cs="Times New Roman"/>
+          <w:sz w:val="20"/>
+          <w:szCs w:val="20"/>
+        </w:rPr>
+      </w:pPr>
+      <w:r>
+        <w:rPr>
+          <w:rFonts w:ascii="Times New Roman" w:hAnsi="Times New Roman" w:cs="Times New Roman"/>
+          <w:sz w:val="20"/>
+          <w:szCs w:val="20"/>
+        </w:rPr>
+        <w:t>Create and manage a variety of WCF web services for retrieving data from SQL and creating PDF documents</w:t>
       </w:r>
     </w:p>
     <w:p>
@@ -499,14 +522,35 @@
           <w:numId w:val="11"/>
         </w:numPr>
         <w:spacing w:after="0" w:line="240" w:lineRule="auto"/>
-      </w:pPr>
-      <w:r>
-        <w:rPr>
-          <w:rFonts w:ascii="Times New Roman" w:hAnsi="Times New Roman" w:cs="Times New Roman"/>
-          <w:sz w:val="20"/>
-          <w:szCs w:val="20"/>
-        </w:rPr>
-        <w:t>Collaborated with coworkers to determine the best ways to solve problems and meet customers' demands</w:t>
+        <w:rPr>
+          <w:rFonts w:ascii="Times New Roman" w:hAnsi="Times New Roman" w:cs="Times New Roman"/>
+          <w:sz w:val="20"/>
+          <w:szCs w:val="20"/>
+        </w:rPr>
+      </w:pPr>
+      <w:r>
+        <w:rPr>
+          <w:rFonts w:ascii="Times New Roman" w:hAnsi="Times New Roman" w:cs="Times New Roman"/>
+          <w:sz w:val="20"/>
+          <w:szCs w:val="20"/>
+        </w:rPr>
+        <w:t>Add various features and functionality to improve PHP website to help clients</w:t>
+      </w:r>
+      <w:r>
+        <w:rPr>
+          <w:rFonts w:ascii="Times New Roman" w:hAnsi="Times New Roman" w:cs="Times New Roman"/>
+          <w:sz w:val="20"/>
+          <w:szCs w:val="20"/>
+        </w:rPr>
+        <w:t>’</w:t>
+      </w:r>
+      <w:r>
+        <w:rPr>
+          <w:rFonts w:ascii="Times New Roman" w:hAnsi="Times New Roman" w:cs="Times New Roman"/>
+          <w:sz w:val="20"/>
+          <w:szCs w:val="20"/>
+        </w:rPr>
+        <w:t xml:space="preserve"> experience</w:t>
       </w:r>
     </w:p>
     <w:p>
@@ -517,14 +561,42 @@
           <w:numId w:val="11"/>
         </w:numPr>
         <w:spacing w:after="0" w:line="240" w:lineRule="auto"/>
-      </w:pPr>
-      <w:r>
-        <w:rPr>
-          <w:rFonts w:ascii="Times New Roman" w:hAnsi="Times New Roman" w:cs="Times New Roman"/>
-          <w:sz w:val="20"/>
-          <w:szCs w:val="20"/>
-        </w:rPr>
-        <w:t>Tested and debugged iOS enterprise application with development team</w:t>
+        <w:rPr>
+          <w:rFonts w:ascii="Times New Roman" w:hAnsi="Times New Roman" w:cs="Times New Roman"/>
+          <w:sz w:val="20"/>
+          <w:szCs w:val="20"/>
+        </w:rPr>
+      </w:pPr>
+      <w:r>
+        <w:rPr>
+          <w:rFonts w:ascii="Times New Roman" w:hAnsi="Times New Roman" w:cs="Times New Roman"/>
+          <w:sz w:val="20"/>
+          <w:szCs w:val="20"/>
+        </w:rPr>
+        <w:t>Write SQL stored procedures to synchronize data between company database and linked database for CRM</w:t>
+      </w:r>
+    </w:p>
+    <w:p>
+      <w:pPr>
+        <w:pStyle w:val="ListParagraph"/>
+        <w:numPr>
+          <w:ilvl w:val="0"/>
+          <w:numId w:val="11"/>
+        </w:numPr>
+        <w:spacing w:after="0" w:line="240" w:lineRule="auto"/>
+        <w:rPr>
+          <w:rFonts w:ascii="Times New Roman" w:hAnsi="Times New Roman" w:cs="Times New Roman"/>
+          <w:sz w:val="20"/>
+          <w:szCs w:val="20"/>
+        </w:rPr>
+      </w:pPr>
+      <w:r>
+        <w:rPr>
+          <w:rFonts w:ascii="Times New Roman" w:hAnsi="Times New Roman" w:cs="Times New Roman"/>
+          <w:sz w:val="20"/>
+          <w:szCs w:val="20"/>
+        </w:rPr>
+        <w:t>Design process to automate sending and receiving signed documents through DocuSign.</w:t>
       </w:r>
     </w:p>
     <w:p>
@@ -542,11 +614,13 @@
       <w:r>
         <w:rPr>
           <w:rFonts w:ascii="Times New Roman" w:hAnsi="Times New Roman" w:cs="Times New Roman"/>
+          <w:b/>
           <w:sz w:val="20"/>
           <w:szCs w:val="20"/>
         </w:rPr>
         <w:tab/>
       </w:r>
+      <w:proofErr w:type="spellStart"/>
       <w:r>
         <w:rPr>
           <w:rFonts w:ascii="Times New Roman" w:hAnsi="Times New Roman" w:cs="Times New Roman"/>
@@ -554,8 +628,9 @@
           <w:sz w:val="20"/>
           <w:szCs w:val="20"/>
         </w:rPr>
-        <w:t>Euclid Technology</w:t>
-      </w:r>
+        <w:t>Whereoware</w:t>
+      </w:r>
+      <w:proofErr w:type="spellEnd"/>
       <w:r>
         <w:rPr>
           <w:rFonts w:ascii="Times New Roman" w:hAnsi="Times New Roman" w:cs="Times New Roman"/>
@@ -572,7 +647,7 @@
           <w:sz w:val="20"/>
           <w:szCs w:val="20"/>
         </w:rPr>
-        <w:t xml:space="preserve"> Bethesda, MD</w:t>
+        <w:t xml:space="preserve"> Chantilly, VA</w:t>
       </w:r>
       <w:r>
         <w:rPr>
@@ -581,7 +656,7 @@
           <w:szCs w:val="20"/>
         </w:rPr>
         <w:tab/>
-        <w:t>June 2014 – December 2014</w:t>
+        <w:t>June 2015 – September 2015</w:t>
       </w:r>
     </w:p>
     <w:p>
@@ -589,7 +664,7 @@
         <w:pStyle w:val="Header"/>
         <w:tabs>
           <w:tab w:val="left" w:pos="720"/>
-          <w:tab w:val="right" w:pos="7112"/>
+          <w:tab w:val="right" w:pos="6392"/>
           <w:tab w:val="right" w:pos="10800"/>
         </w:tabs>
         <w:spacing w:line="240" w:lineRule="auto"/>
@@ -598,20 +673,13 @@
       <w:r>
         <w:rPr>
           <w:rFonts w:ascii="Times New Roman" w:hAnsi="Times New Roman" w:cs="Times New Roman"/>
-          <w:sz w:val="20"/>
-          <w:szCs w:val="20"/>
-        </w:rPr>
-        <w:tab/>
-      </w:r>
-      <w:r>
-        <w:rPr>
-          <w:rFonts w:ascii="Times New Roman" w:hAnsi="Times New Roman" w:cs="Times New Roman"/>
           <w:i/>
           <w:iCs/>
           <w:sz w:val="20"/>
           <w:szCs w:val="20"/>
         </w:rPr>
-        <w:t>Web Developer Intern</w:t>
+        <w:tab/>
+        <w:t>Junior Developer</w:t>
       </w:r>
     </w:p>
     <w:p>
@@ -619,7 +687,7 @@
         <w:pStyle w:val="ListParagraph"/>
         <w:numPr>
           <w:ilvl w:val="0"/>
-          <w:numId w:val="10"/>
+          <w:numId w:val="11"/>
         </w:numPr>
         <w:spacing w:after="0" w:line="240" w:lineRule="auto"/>
       </w:pPr>
@@ -629,7 +697,7 @@
           <w:sz w:val="20"/>
           <w:szCs w:val="20"/>
         </w:rPr>
-        <w:t>Updated a series of web pages and scripts to include newer versions of Bootstrap and jQuery</w:t>
+        <w:t>Developed and implemented responsive front-end designs for various CMS websites</w:t>
       </w:r>
     </w:p>
     <w:p>
@@ -637,7 +705,7 @@
         <w:pStyle w:val="ListParagraph"/>
         <w:numPr>
           <w:ilvl w:val="0"/>
-          <w:numId w:val="10"/>
+          <w:numId w:val="11"/>
         </w:numPr>
         <w:spacing w:after="0" w:line="240" w:lineRule="auto"/>
       </w:pPr>
@@ -647,16 +715,23 @@
           <w:sz w:val="20"/>
           <w:szCs w:val="20"/>
         </w:rPr>
-        <w:t>Wrote a series of blog articles related to web design to help clients improve their websites</w:t>
-      </w:r>
-      <w:r>
-        <w:rPr>
-          <w:rFonts w:ascii="Times New Roman" w:hAnsi="Times New Roman" w:cs="Times New Roman"/>
-          <w:b/>
-          <w:sz w:val="20"/>
-          <w:szCs w:val="20"/>
-        </w:rPr>
-        <w:tab/>
+        <w:t xml:space="preserve">Tested and debugged iOS enterprise application </w:t>
+      </w:r>
+      <w:r>
+        <w:rPr>
+          <w:rFonts w:ascii="Times New Roman" w:hAnsi="Times New Roman" w:cs="Times New Roman"/>
+          <w:sz w:val="20"/>
+          <w:szCs w:val="20"/>
+        </w:rPr>
+        <w:t>in collaboration with</w:t>
+      </w:r>
+      <w:r>
+        <w:rPr>
+          <w:rFonts w:ascii="Times New Roman" w:hAnsi="Times New Roman" w:cs="Times New Roman"/>
+          <w:sz w:val="20"/>
+          <w:szCs w:val="20"/>
+        </w:rPr>
+        <w:t xml:space="preserve"> development team</w:t>
       </w:r>
     </w:p>
     <w:p>
@@ -860,14 +935,6 @@
           <w:sz w:val="20"/>
           <w:szCs w:val="20"/>
         </w:rPr>
-        <w:t xml:space="preserve"> (trial versions)</w:t>
-      </w:r>
-      <w:r>
-        <w:rPr>
-          <w:rFonts w:ascii="Times New Roman" w:hAnsi="Times New Roman" w:cs="Times New Roman"/>
-          <w:sz w:val="20"/>
-          <w:szCs w:val="20"/>
-        </w:rPr>
         <w:tab/>
         <w:t>October 2015 – present</w:t>
       </w:r>
@@ -1098,6 +1165,43 @@
           <w:sz w:val="20"/>
           <w:szCs w:val="20"/>
         </w:rPr>
+        <w:t xml:space="preserve"> </w:t>
+      </w:r>
+      <w:r>
+        <w:rPr>
+          <w:rFonts w:ascii="Times New Roman" w:hAnsi="Times New Roman" w:cs="Times New Roman"/>
+          <w:sz w:val="20"/>
+          <w:szCs w:val="20"/>
+        </w:rPr>
+        <w:t>and</w:t>
+      </w:r>
+      <w:r>
+        <w:rPr>
+          <w:rFonts w:ascii="Times New Roman" w:hAnsi="Times New Roman" w:cs="Times New Roman"/>
+          <w:color w:val="4472C4" w:themeColor="accent5"/>
+          <w:sz w:val="20"/>
+          <w:szCs w:val="20"/>
+        </w:rPr>
+        <w:t xml:space="preserve"> </w:t>
+      </w:r>
+      <w:hyperlink r:id="rId11">
+        <w:r>
+          <w:rPr>
+            <w:rStyle w:val="InternetLink"/>
+            <w:rFonts w:ascii="Times New Roman" w:hAnsi="Times New Roman" w:cs="Times New Roman"/>
+            <w:color w:val="4472C4" w:themeColor="accent5"/>
+            <w:sz w:val="20"/>
+            <w:szCs w:val="20"/>
+          </w:rPr>
+          <w:t>iTunes Store</w:t>
+        </w:r>
+      </w:hyperlink>
+      <w:r>
+        <w:rPr>
+          <w:rFonts w:ascii="Times New Roman" w:hAnsi="Times New Roman" w:cs="Times New Roman"/>
+          <w:sz w:val="20"/>
+          <w:szCs w:val="20"/>
+        </w:rPr>
         <w:tab/>
         <w:t>June 2012 – present</w:t>
       </w:r>
@@ -1436,7 +1540,127 @@
           <w:sz w:val="20"/>
           <w:szCs w:val="20"/>
         </w:rPr>
-        <w:t>Skilled in Java, Python, HTML, JavaScript, CSS, Swift, Objective-C, C, and SQL</w:t>
+        <w:t>S</w:t>
+      </w:r>
+      <w:r>
+        <w:rPr>
+          <w:rFonts w:ascii="Times New Roman" w:hAnsi="Times New Roman" w:cs="Times New Roman"/>
+          <w:sz w:val="20"/>
+          <w:szCs w:val="20"/>
+        </w:rPr>
+        <w:t>killed in Java, Python,</w:t>
+      </w:r>
+      <w:r>
+        <w:rPr>
+          <w:rFonts w:ascii="Times New Roman" w:hAnsi="Times New Roman" w:cs="Times New Roman"/>
+          <w:sz w:val="20"/>
+          <w:szCs w:val="20"/>
+        </w:rPr>
+        <w:t xml:space="preserve"> </w:t>
+      </w:r>
+      <w:r>
+        <w:rPr>
+          <w:rFonts w:ascii="Times New Roman" w:hAnsi="Times New Roman" w:cs="Times New Roman"/>
+          <w:sz w:val="20"/>
+          <w:szCs w:val="20"/>
+        </w:rPr>
+        <w:t xml:space="preserve">SQL, </w:t>
+      </w:r>
+      <w:r>
+        <w:rPr>
+          <w:rFonts w:ascii="Times New Roman" w:hAnsi="Times New Roman" w:cs="Times New Roman"/>
+          <w:sz w:val="20"/>
+          <w:szCs w:val="20"/>
+        </w:rPr>
+        <w:t>HTML</w:t>
+      </w:r>
+      <w:r>
+        <w:rPr>
+          <w:rFonts w:ascii="Times New Roman" w:hAnsi="Times New Roman" w:cs="Times New Roman"/>
+          <w:sz w:val="20"/>
+          <w:szCs w:val="20"/>
+        </w:rPr>
+        <w:t xml:space="preserve">, </w:t>
+      </w:r>
+      <w:r>
+        <w:rPr>
+          <w:rFonts w:ascii="Times New Roman" w:hAnsi="Times New Roman" w:cs="Times New Roman"/>
+          <w:sz w:val="20"/>
+          <w:szCs w:val="20"/>
+        </w:rPr>
+        <w:t>and CSS</w:t>
+      </w:r>
+      <w:r>
+        <w:rPr>
+          <w:rFonts w:ascii="Times New Roman" w:hAnsi="Times New Roman" w:cs="Times New Roman"/>
+          <w:sz w:val="20"/>
+          <w:szCs w:val="20"/>
+        </w:rPr>
+        <w:t xml:space="preserve"> and proficient in </w:t>
+      </w:r>
+      <w:r>
+        <w:rPr>
+          <w:rFonts w:ascii="Times New Roman" w:hAnsi="Times New Roman" w:cs="Times New Roman"/>
+          <w:sz w:val="20"/>
+          <w:szCs w:val="20"/>
+        </w:rPr>
+        <w:t>C#, PHP,</w:t>
+      </w:r>
+      <w:r>
+        <w:rPr>
+          <w:rFonts w:ascii="Times New Roman" w:hAnsi="Times New Roman" w:cs="Times New Roman"/>
+          <w:sz w:val="20"/>
+          <w:szCs w:val="20"/>
+        </w:rPr>
+        <w:t xml:space="preserve"> Swift,</w:t>
+      </w:r>
+      <w:r>
+        <w:rPr>
+          <w:rFonts w:ascii="Times New Roman" w:hAnsi="Times New Roman" w:cs="Times New Roman"/>
+          <w:sz w:val="20"/>
+          <w:szCs w:val="20"/>
+        </w:rPr>
+        <w:t xml:space="preserve"> </w:t>
+      </w:r>
+      <w:r>
+        <w:rPr>
+          <w:rFonts w:ascii="Times New Roman" w:hAnsi="Times New Roman" w:cs="Times New Roman"/>
+          <w:sz w:val="20"/>
+          <w:szCs w:val="20"/>
+        </w:rPr>
+        <w:t xml:space="preserve">JavaScript, </w:t>
+      </w:r>
+      <w:r>
+        <w:rPr>
+          <w:rFonts w:ascii="Times New Roman" w:hAnsi="Times New Roman" w:cs="Times New Roman"/>
+          <w:sz w:val="20"/>
+          <w:szCs w:val="20"/>
+        </w:rPr>
+        <w:t>C</w:t>
+      </w:r>
+      <w:r>
+        <w:rPr>
+          <w:rFonts w:ascii="Times New Roman" w:hAnsi="Times New Roman" w:cs="Times New Roman"/>
+          <w:sz w:val="20"/>
+          <w:szCs w:val="20"/>
+        </w:rPr>
+        <w:t>,</w:t>
+      </w:r>
+      <w:r>
+        <w:rPr>
+          <w:rFonts w:ascii="Times New Roman" w:hAnsi="Times New Roman" w:cs="Times New Roman"/>
+          <w:sz w:val="20"/>
+          <w:szCs w:val="20"/>
+        </w:rPr>
+        <w:t xml:space="preserve"> and </w:t>
+      </w:r>
+      <w:r>
+        <w:rPr>
+          <w:rFonts w:ascii="Times New Roman" w:hAnsi="Times New Roman" w:cs="Times New Roman"/>
+          <w:sz w:val="20"/>
+          <w:szCs w:val="20"/>
+        </w:rPr>
+        <w:t>Objective C</w:t>
       </w:r>
     </w:p>
     <w:p>
@@ -1577,7 +1801,15 @@
           <w:sz w:val="20"/>
           <w:szCs w:val="20"/>
         </w:rPr>
-        <w:t>Enthusiastic about running, basketball, guitar, computers, and cooking</w:t>
+        <w:t>Enthusiastic abo</w:t>
+      </w:r>
+      <w:r>
+        <w:rPr>
+          <w:rFonts w:ascii="Times New Roman" w:hAnsi="Times New Roman" w:cs="Times New Roman"/>
+          <w:sz w:val="20"/>
+          <w:szCs w:val="20"/>
+        </w:rPr>
+        <w:t>ut running, basketball, and rock music</w:t>
       </w:r>
     </w:p>
     <w:sectPr>
@@ -1592,7 +1824,7 @@
 </file>
 
 <file path=word/numbering.xml><?xml version="1.0" encoding="utf-8"?>
-<w:numbering xmlns:wpc="http://schemas.microsoft.com/office/word/2010/wordprocessingCanvas" xmlns:cx="http://schemas.microsoft.com/office/drawing/2014/chartex" xmlns:cx1="http://schemas.microsoft.com/office/drawing/2015/9/8/chartex" xmlns:mc="http://schemas.openxmlformats.org/markup-compatibility/2006" xmlns:o="urn:schemas-microsoft-com:office:office" xmlns:r="http://schemas.openxmlformats.org/officeDocument/2006/relationships" xmlns:m="http://schemas.openxmlformats.org/officeDocument/2006/math" xmlns:v="urn:schemas-microsoft-com:vml" xmlns:wp14="http://schemas.microsoft.com/office/word/2010/wordprocessingDrawing" xmlns:wp="http://schemas.openxmlformats.org/drawingml/2006/wordprocessingDrawing" xmlns:w10="urn:schemas-microsoft-com:office:word" xmlns:w="http://schemas.openxmlformats.org/wordprocessingml/2006/main" xmlns:w14="http://schemas.microsoft.com/office/word/2010/wordml" xmlns:w15="http://schemas.microsoft.com/office/word/2012/wordml" xmlns:w16se="http://schemas.microsoft.com/office/word/2015/wordml/symex" xmlns:wpg="http://schemas.microsoft.com/office/word/2010/wordprocessingGroup" xmlns:wpi="http://schemas.microsoft.com/office/word/2010/wordprocessingInk" xmlns:wne="http://schemas.microsoft.com/office/word/2006/wordml" xmlns:wps="http://schemas.microsoft.com/office/word/2010/wordprocessingShape" mc:Ignorable="w14 w15 w16se wp14">
+<w:numbering xmlns:wpc="http://schemas.microsoft.com/office/word/2010/wordprocessingCanvas" xmlns:cx="http://schemas.microsoft.com/office/drawing/2014/chartex" xmlns:cx1="http://schemas.microsoft.com/office/drawing/2015/9/8/chartex" xmlns:cx2="http://schemas.microsoft.com/office/drawing/2015/10/21/chartex" xmlns:cx3="http://schemas.microsoft.com/office/drawing/2016/5/9/chartex" xmlns:cx4="http://schemas.microsoft.com/office/drawing/2016/5/10/chartex" xmlns:cx5="http://schemas.microsoft.com/office/drawing/2016/5/11/chartex" xmlns:mc="http://schemas.openxmlformats.org/markup-compatibility/2006" xmlns:o="urn:schemas-microsoft-com:office:office" xmlns:r="http://schemas.openxmlformats.org/officeDocument/2006/relationships" xmlns:m="http://schemas.openxmlformats.org/officeDocument/2006/math" xmlns:v="urn:schemas-microsoft-com:vml" xmlns:wp14="http://schemas.microsoft.com/office/word/2010/wordprocessingDrawing" xmlns:wp="http://schemas.openxmlformats.org/drawingml/2006/wordprocessingDrawing" xmlns:w10="urn:schemas-microsoft-com:office:word" xmlns:w="http://schemas.openxmlformats.org/wordprocessingml/2006/main" xmlns:w14="http://schemas.microsoft.com/office/word/2010/wordml" xmlns:w15="http://schemas.microsoft.com/office/word/2012/wordml" xmlns:w16se="http://schemas.microsoft.com/office/word/2015/wordml/symex" xmlns:wpg="http://schemas.microsoft.com/office/word/2010/wordprocessingGroup" xmlns:wpi="http://schemas.microsoft.com/office/word/2010/wordprocessingInk" xmlns:wne="http://schemas.microsoft.com/office/word/2006/wordml" xmlns:wps="http://schemas.microsoft.com/office/word/2010/wordprocessingShape" mc:Ignorable="w14 w15 w16se wp14">
   <w:abstractNum w:abstractNumId="0" w15:restartNumberingAfterBreak="0">
     <w:nsid w:val="026804EF"/>
     <w:multiLevelType w:val="multilevel"/>
@@ -3944,7 +4176,7 @@
     </w:rPrDefault>
     <w:pPrDefault/>
   </w:docDefaults>
-  <w:latentStyles w:defLockedState="0" w:defUIPriority="99" w:defSemiHidden="0" w:defUnhideWhenUsed="0" w:defQFormat="0" w:count="371">
+  <w:latentStyles w:defLockedState="0" w:defUIPriority="99" w:defSemiHidden="0" w:defUnhideWhenUsed="0" w:defQFormat="0" w:count="374">
     <w:lsdException w:name="Normal" w:uiPriority="0" w:qFormat="1"/>
     <w:lsdException w:name="heading 1" w:uiPriority="9" w:qFormat="1"/>
     <w:lsdException w:name="heading 2" w:semiHidden="1" w:uiPriority="9" w:unhideWhenUsed="1" w:qFormat="1"/>
@@ -4050,7 +4282,6 @@
     <w:lsdException w:name="HTML Sample" w:semiHidden="1" w:unhideWhenUsed="1"/>
     <w:lsdException w:name="HTML Typewriter" w:semiHidden="1" w:unhideWhenUsed="1"/>
     <w:lsdException w:name="HTML Variable" w:semiHidden="1" w:unhideWhenUsed="1"/>
-    <w:lsdException w:name="Normal Table" w:semiHidden="1" w:unhideWhenUsed="1"/>
     <w:lsdException w:name="annotation subject" w:semiHidden="1" w:unhideWhenUsed="1"/>
     <w:lsdException w:name="No List" w:semiHidden="1" w:unhideWhenUsed="1"/>
     <w:lsdException w:name="Outline List 1" w:semiHidden="1" w:unhideWhenUsed="1"/>
@@ -4095,7 +4326,6 @@
     <w:lsdException w:name="Table Professional" w:semiHidden="1" w:unhideWhenUsed="1"/>
     <w:lsdException w:name="Table Subtle 1" w:semiHidden="1" w:unhideWhenUsed="1"/>
     <w:lsdException w:name="Table Subtle 2" w:semiHidden="1" w:unhideWhenUsed="1"/>
-    <w:lsdException w:name="Table Web 1" w:semiHidden="1" w:unhideWhenUsed="1"/>
     <w:lsdException w:name="Table Web 2" w:semiHidden="1" w:unhideWhenUsed="1"/>
     <w:lsdException w:name="Table Web 3" w:semiHidden="1" w:unhideWhenUsed="1"/>
     <w:lsdException w:name="Balloon Text" w:semiHidden="1" w:unhideWhenUsed="1"/>
@@ -4316,6 +4546,9 @@
     <w:lsdException w:name="List Table 5 Dark Accent 6" w:uiPriority="50"/>
     <w:lsdException w:name="List Table 6 Colorful Accent 6" w:uiPriority="51"/>
     <w:lsdException w:name="List Table 7 Colorful Accent 6" w:uiPriority="52"/>
+    <w:lsdException w:name="Mention" w:semiHidden="1" w:unhideWhenUsed="1"/>
+    <w:lsdException w:name="Smart Hyperlink" w:semiHidden="1" w:unhideWhenUsed="1"/>
+    <w:lsdException w:name="Hashtag" w:semiHidden="1" w:unhideWhenUsed="1"/>
   </w:latentStyles>
   <w:style w:type="paragraph" w:default="1" w:styleId="Normal">
     <w:name w:val="Normal"/>

</xml_diff>